<commit_message>
Définition de la structure de la suite du projet
</commit_message>
<xml_diff>
--- a/Documentation/Journal de travail.docx
+++ b/Documentation/Journal de travail.docx
@@ -139,10 +139,532 @@
           <w:rFonts w:cstheme="minorHAnsi"/>
           <w:b/>
           <w:bCs/>
-          <w:sz w:val="36"/>
-          <w:szCs w:val="36"/>
-        </w:rPr>
-      </w:pPr>
+          <w:sz w:val="28"/>
+          <w:szCs w:val="28"/>
+        </w:rPr>
+      </w:pPr>
+    </w:p>
+    <w:p>
+      <w:pPr>
+        <w:rPr>
+          <w:rFonts w:cstheme="minorHAnsi"/>
+          <w:b/>
+          <w:bCs/>
+          <w:sz w:val="36"/>
+          <w:szCs w:val="36"/>
+        </w:rPr>
+      </w:pPr>
+      <w:r>
+        <w:rPr>
+          <w:rFonts w:cstheme="minorHAnsi"/>
+          <w:b/>
+          <w:bCs/>
+          <w:sz w:val="36"/>
+          <w:szCs w:val="36"/>
+        </w:rPr>
+        <w:t>14</w:t>
+      </w:r>
+      <w:r>
+        <w:rPr>
+          <w:rFonts w:cstheme="minorHAnsi"/>
+          <w:b/>
+          <w:bCs/>
+          <w:sz w:val="36"/>
+          <w:szCs w:val="36"/>
+        </w:rPr>
+        <w:t xml:space="preserve"> avril 2022</w:t>
+      </w:r>
+    </w:p>
+    <w:p>
+      <w:pPr>
+        <w:pStyle w:val="Paragraphedeliste"/>
+        <w:numPr>
+          <w:ilvl w:val="0"/>
+          <w:numId w:val="2"/>
+        </w:numPr>
+        <w:rPr>
+          <w:rFonts w:cstheme="minorHAnsi"/>
+          <w:sz w:val="24"/>
+          <w:szCs w:val="24"/>
+        </w:rPr>
+      </w:pPr>
+      <w:r>
+        <w:rPr>
+          <w:rFonts w:cstheme="minorHAnsi"/>
+          <w:sz w:val="24"/>
+          <w:szCs w:val="24"/>
+        </w:rPr>
+        <w:t xml:space="preserve">Création </w:t>
+      </w:r>
+      <w:r>
+        <w:rPr>
+          <w:rFonts w:cstheme="minorHAnsi"/>
+          <w:sz w:val="24"/>
+          <w:szCs w:val="24"/>
+        </w:rPr>
+        <w:t>d’un nouveau projet « propre »</w:t>
+      </w:r>
+    </w:p>
+    <w:p>
+      <w:pPr>
+        <w:pStyle w:val="Paragraphedeliste"/>
+        <w:numPr>
+          <w:ilvl w:val="0"/>
+          <w:numId w:val="2"/>
+        </w:numPr>
+        <w:rPr>
+          <w:rFonts w:cstheme="minorHAnsi"/>
+          <w:sz w:val="24"/>
+          <w:szCs w:val="24"/>
+        </w:rPr>
+      </w:pPr>
+      <w:r>
+        <w:rPr>
+          <w:rFonts w:cstheme="minorHAnsi"/>
+          <w:sz w:val="24"/>
+          <w:szCs w:val="24"/>
+        </w:rPr>
+        <w:t>Création des branches de travail principales « moteurs » et « IMU »</w:t>
+      </w:r>
+    </w:p>
+    <w:p>
+      <w:pPr>
+        <w:rPr>
+          <w:rFonts w:cstheme="minorHAnsi"/>
+          <w:sz w:val="24"/>
+          <w:szCs w:val="24"/>
+        </w:rPr>
+      </w:pPr>
+    </w:p>
+    <w:p>
+      <w:pPr>
+        <w:rPr>
+          <w:rFonts w:cstheme="minorHAnsi"/>
+          <w:b/>
+          <w:bCs/>
+          <w:sz w:val="36"/>
+          <w:szCs w:val="36"/>
+        </w:rPr>
+      </w:pPr>
+      <w:r>
+        <w:rPr>
+          <w:rFonts w:cstheme="minorHAnsi"/>
+          <w:b/>
+          <w:bCs/>
+          <w:sz w:val="36"/>
+          <w:szCs w:val="36"/>
+        </w:rPr>
+        <w:t>16</w:t>
+      </w:r>
+      <w:r>
+        <w:rPr>
+          <w:rFonts w:cstheme="minorHAnsi"/>
+          <w:b/>
+          <w:bCs/>
+          <w:sz w:val="36"/>
+          <w:szCs w:val="36"/>
+        </w:rPr>
+        <w:t xml:space="preserve"> avril 2022</w:t>
+      </w:r>
+    </w:p>
+    <w:p>
+      <w:pPr>
+        <w:pStyle w:val="Paragraphedeliste"/>
+        <w:numPr>
+          <w:ilvl w:val="0"/>
+          <w:numId w:val="2"/>
+        </w:numPr>
+        <w:rPr>
+          <w:rFonts w:cstheme="minorHAnsi"/>
+          <w:sz w:val="24"/>
+          <w:szCs w:val="24"/>
+        </w:rPr>
+      </w:pPr>
+      <w:r>
+        <w:rPr>
+          <w:rFonts w:cstheme="minorHAnsi"/>
+          <w:sz w:val="24"/>
+          <w:szCs w:val="24"/>
+        </w:rPr>
+        <w:t>Début du code de l’IMU</w:t>
+      </w:r>
+    </w:p>
+    <w:p>
+      <w:pPr>
+        <w:rPr>
+          <w:rFonts w:cstheme="minorHAnsi"/>
+          <w:sz w:val="24"/>
+          <w:szCs w:val="24"/>
+        </w:rPr>
+      </w:pPr>
+    </w:p>
+    <w:p>
+      <w:pPr>
+        <w:rPr>
+          <w:rFonts w:cstheme="minorHAnsi"/>
+          <w:b/>
+          <w:bCs/>
+          <w:sz w:val="36"/>
+          <w:szCs w:val="36"/>
+        </w:rPr>
+      </w:pPr>
+      <w:r>
+        <w:rPr>
+          <w:rFonts w:cstheme="minorHAnsi"/>
+          <w:b/>
+          <w:bCs/>
+          <w:sz w:val="36"/>
+          <w:szCs w:val="36"/>
+        </w:rPr>
+        <w:t>20</w:t>
+      </w:r>
+      <w:r>
+        <w:rPr>
+          <w:rFonts w:cstheme="minorHAnsi"/>
+          <w:b/>
+          <w:bCs/>
+          <w:sz w:val="36"/>
+          <w:szCs w:val="36"/>
+        </w:rPr>
+        <w:t xml:space="preserve"> avril 2022</w:t>
+      </w:r>
+    </w:p>
+    <w:p>
+      <w:pPr>
+        <w:pStyle w:val="Paragraphedeliste"/>
+        <w:numPr>
+          <w:ilvl w:val="0"/>
+          <w:numId w:val="2"/>
+        </w:numPr>
+        <w:rPr>
+          <w:rFonts w:cstheme="minorHAnsi"/>
+          <w:sz w:val="24"/>
+          <w:szCs w:val="24"/>
+        </w:rPr>
+      </w:pPr>
+      <w:r>
+        <w:rPr>
+          <w:rFonts w:cstheme="minorHAnsi"/>
+          <w:sz w:val="24"/>
+          <w:szCs w:val="24"/>
+        </w:rPr>
+        <w:t>Début du code de</w:t>
+      </w:r>
+      <w:r>
+        <w:rPr>
+          <w:rFonts w:cstheme="minorHAnsi"/>
+          <w:sz w:val="24"/>
+          <w:szCs w:val="24"/>
+        </w:rPr>
+        <w:t>s moteurs et du régulateur</w:t>
+      </w:r>
+    </w:p>
+    <w:p>
+      <w:pPr>
+        <w:rPr>
+          <w:rFonts w:cstheme="minorHAnsi"/>
+          <w:sz w:val="24"/>
+          <w:szCs w:val="24"/>
+        </w:rPr>
+      </w:pPr>
+    </w:p>
+    <w:p>
+      <w:pPr>
+        <w:rPr>
+          <w:rFonts w:cstheme="minorHAnsi"/>
+          <w:b/>
+          <w:bCs/>
+          <w:sz w:val="36"/>
+          <w:szCs w:val="36"/>
+        </w:rPr>
+      </w:pPr>
+      <w:r>
+        <w:rPr>
+          <w:rFonts w:cstheme="minorHAnsi"/>
+          <w:b/>
+          <w:bCs/>
+          <w:sz w:val="36"/>
+          <w:szCs w:val="36"/>
+        </w:rPr>
+        <w:t>2</w:t>
+      </w:r>
+      <w:r>
+        <w:rPr>
+          <w:rFonts w:cstheme="minorHAnsi"/>
+          <w:b/>
+          <w:bCs/>
+          <w:sz w:val="36"/>
+          <w:szCs w:val="36"/>
+        </w:rPr>
+        <w:t>1</w:t>
+      </w:r>
+      <w:r>
+        <w:rPr>
+          <w:rFonts w:cstheme="minorHAnsi"/>
+          <w:b/>
+          <w:bCs/>
+          <w:sz w:val="36"/>
+          <w:szCs w:val="36"/>
+        </w:rPr>
+        <w:t xml:space="preserve"> avril 2022</w:t>
+      </w:r>
+    </w:p>
+    <w:p>
+      <w:pPr>
+        <w:pStyle w:val="Paragraphedeliste"/>
+        <w:numPr>
+          <w:ilvl w:val="0"/>
+          <w:numId w:val="2"/>
+        </w:numPr>
+        <w:rPr>
+          <w:rFonts w:cstheme="minorHAnsi"/>
+          <w:sz w:val="24"/>
+          <w:szCs w:val="24"/>
+        </w:rPr>
+      </w:pPr>
+      <w:r>
+        <w:rPr>
+          <w:rFonts w:cstheme="minorHAnsi"/>
+          <w:sz w:val="24"/>
+          <w:szCs w:val="24"/>
+        </w:rPr>
+        <w:t>Merge IMU &amp; moteurs : le projet « basique » fonctionne</w:t>
+      </w:r>
+    </w:p>
+    <w:p>
+      <w:pPr>
+        <w:rPr>
+          <w:rFonts w:cstheme="minorHAnsi"/>
+          <w:sz w:val="24"/>
+          <w:szCs w:val="24"/>
+        </w:rPr>
+      </w:pPr>
+    </w:p>
+    <w:p>
+      <w:pPr>
+        <w:rPr>
+          <w:rFonts w:cstheme="minorHAnsi"/>
+          <w:b/>
+          <w:bCs/>
+          <w:sz w:val="36"/>
+          <w:szCs w:val="36"/>
+        </w:rPr>
+      </w:pPr>
+      <w:r>
+        <w:rPr>
+          <w:rFonts w:cstheme="minorHAnsi"/>
+          <w:b/>
+          <w:bCs/>
+          <w:sz w:val="36"/>
+          <w:szCs w:val="36"/>
+        </w:rPr>
+        <w:t>2</w:t>
+      </w:r>
+      <w:r>
+        <w:rPr>
+          <w:rFonts w:cstheme="minorHAnsi"/>
+          <w:b/>
+          <w:bCs/>
+          <w:sz w:val="36"/>
+          <w:szCs w:val="36"/>
+        </w:rPr>
+        <w:t>5</w:t>
+      </w:r>
+      <w:r>
+        <w:rPr>
+          <w:rFonts w:cstheme="minorHAnsi"/>
+          <w:b/>
+          <w:bCs/>
+          <w:sz w:val="36"/>
+          <w:szCs w:val="36"/>
+        </w:rPr>
+        <w:t xml:space="preserve"> avril 2022</w:t>
+      </w:r>
+    </w:p>
+    <w:p>
+      <w:pPr>
+        <w:pStyle w:val="Paragraphedeliste"/>
+        <w:numPr>
+          <w:ilvl w:val="0"/>
+          <w:numId w:val="2"/>
+        </w:numPr>
+        <w:rPr>
+          <w:rFonts w:cstheme="minorHAnsi"/>
+          <w:sz w:val="24"/>
+          <w:szCs w:val="24"/>
+        </w:rPr>
+      </w:pPr>
+      <w:r>
+        <w:rPr>
+          <w:rFonts w:cstheme="minorHAnsi"/>
+          <w:sz w:val="24"/>
+          <w:szCs w:val="24"/>
+        </w:rPr>
+        <w:t xml:space="preserve">Début </w:t>
+      </w:r>
+      <w:r>
+        <w:rPr>
+          <w:rFonts w:cstheme="minorHAnsi"/>
+          <w:sz w:val="24"/>
+          <w:szCs w:val="24"/>
+        </w:rPr>
+        <w:t>du code des capteurs de proximité, code « test » fonctionne</w:t>
+      </w:r>
+    </w:p>
+    <w:p>
+      <w:pPr>
+        <w:rPr>
+          <w:rFonts w:cstheme="minorHAnsi"/>
+          <w:sz w:val="24"/>
+          <w:szCs w:val="24"/>
+        </w:rPr>
+      </w:pPr>
+    </w:p>
+    <w:p>
+      <w:pPr>
+        <w:rPr>
+          <w:rFonts w:cstheme="minorHAnsi"/>
+          <w:b/>
+          <w:bCs/>
+          <w:sz w:val="36"/>
+          <w:szCs w:val="36"/>
+        </w:rPr>
+      </w:pPr>
+      <w:r>
+        <w:rPr>
+          <w:rFonts w:cstheme="minorHAnsi"/>
+          <w:b/>
+          <w:bCs/>
+          <w:sz w:val="36"/>
+          <w:szCs w:val="36"/>
+        </w:rPr>
+        <w:t>2</w:t>
+      </w:r>
+      <w:r>
+        <w:rPr>
+          <w:rFonts w:cstheme="minorHAnsi"/>
+          <w:b/>
+          <w:bCs/>
+          <w:sz w:val="36"/>
+          <w:szCs w:val="36"/>
+        </w:rPr>
+        <w:t>6</w:t>
+      </w:r>
+      <w:r>
+        <w:rPr>
+          <w:rFonts w:cstheme="minorHAnsi"/>
+          <w:b/>
+          <w:bCs/>
+          <w:sz w:val="36"/>
+          <w:szCs w:val="36"/>
+        </w:rPr>
+        <w:t xml:space="preserve"> avril 2022</w:t>
+      </w:r>
+    </w:p>
+    <w:p>
+      <w:pPr>
+        <w:pStyle w:val="Paragraphedeliste"/>
+        <w:numPr>
+          <w:ilvl w:val="0"/>
+          <w:numId w:val="2"/>
+        </w:numPr>
+        <w:rPr>
+          <w:rFonts w:cstheme="minorHAnsi"/>
+          <w:sz w:val="24"/>
+          <w:szCs w:val="24"/>
+        </w:rPr>
+      </w:pPr>
+      <w:r>
+        <w:rPr>
+          <w:rFonts w:cstheme="minorHAnsi"/>
+          <w:sz w:val="24"/>
+          <w:szCs w:val="24"/>
+        </w:rPr>
+        <w:t xml:space="preserve">Ajout de l’affichage live des paramètre </w:t>
+      </w:r>
+      <w:r>
+        <w:rPr>
+          <w:rFonts w:cstheme="minorHAnsi"/>
+          <w:sz w:val="24"/>
+          <w:szCs w:val="24"/>
+        </w:rPr>
+        <w:t>s</w:t>
+      </w:r>
+      <w:r>
+        <w:rPr>
+          <w:rFonts w:cstheme="minorHAnsi"/>
+          <w:sz w:val="24"/>
+          <w:szCs w:val="24"/>
+        </w:rPr>
+        <w:t>du régulateur, pour réglage aisé</w:t>
+      </w:r>
+    </w:p>
+    <w:p>
+      <w:pPr>
+        <w:pStyle w:val="Paragraphedeliste"/>
+        <w:numPr>
+          <w:ilvl w:val="0"/>
+          <w:numId w:val="2"/>
+        </w:numPr>
+        <w:rPr>
+          <w:rFonts w:cstheme="minorHAnsi"/>
+          <w:sz w:val="24"/>
+          <w:szCs w:val="24"/>
+        </w:rPr>
+      </w:pPr>
+      <w:r>
+        <w:rPr>
+          <w:rFonts w:cstheme="minorHAnsi"/>
+          <w:sz w:val="24"/>
+          <w:szCs w:val="24"/>
+        </w:rPr>
+        <w:t>Définition de la structure de la suite du projet</w:t>
+      </w:r>
+    </w:p>
+    <w:p>
+      <w:pPr>
+        <w:ind w:left="360"/>
+        <w:rPr>
+          <w:rFonts w:cstheme="minorHAnsi"/>
+          <w:b/>
+          <w:bCs/>
+          <w:sz w:val="28"/>
+          <w:szCs w:val="28"/>
+        </w:rPr>
+      </w:pPr>
+      <w:r>
+        <w:rPr>
+          <w:rFonts w:cstheme="minorHAnsi"/>
+          <w:b/>
+          <w:bCs/>
+          <w:sz w:val="28"/>
+          <w:szCs w:val="28"/>
+        </w:rPr>
+        <w:t>A faire :</w:t>
+      </w:r>
+    </w:p>
+    <w:p>
+      <w:pPr>
+        <w:pStyle w:val="Paragraphedeliste"/>
+        <w:numPr>
+          <w:ilvl w:val="0"/>
+          <w:numId w:val="2"/>
+        </w:numPr>
+        <w:rPr>
+          <w:rFonts w:cstheme="minorHAnsi"/>
+          <w:sz w:val="24"/>
+          <w:szCs w:val="24"/>
+        </w:rPr>
+      </w:pPr>
+      <w:r>
+        <w:rPr>
+          <w:rFonts w:cstheme="minorHAnsi"/>
+          <w:sz w:val="24"/>
+          <w:szCs w:val="24"/>
+        </w:rPr>
+        <w:lastRenderedPageBreak/>
+        <w:t>Régler le régulateur</w:t>
+      </w:r>
     </w:p>
     <w:sectPr>
       <w:headerReference w:type="default" r:id="rId7"/>
@@ -245,6 +767,119 @@
 <file path=word/numbering.xml><?xml version="1.0" encoding="utf-8"?>
 <w:numbering xmlns:wpc="http://schemas.microsoft.com/office/word/2010/wordprocessingCanvas" xmlns:cx="http://schemas.microsoft.com/office/drawing/2014/chartex" xmlns:cx1="http://schemas.microsoft.com/office/drawing/2015/9/8/chartex" xmlns:cx2="http://schemas.microsoft.com/office/drawing/2015/10/21/chartex" xmlns:cx3="http://schemas.microsoft.com/office/drawing/2016/5/9/chartex" xmlns:cx4="http://schemas.microsoft.com/office/drawing/2016/5/10/chartex" xmlns:cx5="http://schemas.microsoft.com/office/drawing/2016/5/11/chartex" xmlns:cx6="http://schemas.microsoft.com/office/drawing/2016/5/12/chartex" xmlns:cx7="http://schemas.microsoft.com/office/drawing/2016/5/13/chartex" xmlns:cx8="http://schemas.microsoft.com/office/drawing/2016/5/14/chartex" xmlns:mc="http://schemas.openxmlformats.org/markup-compatibility/2006" xmlns:aink="http://schemas.microsoft.com/office/drawing/2016/ink" xmlns:am3d="http://schemas.microsoft.com/office/drawing/2017/model3d" xmlns:o="urn:schemas-microsoft-com:office:office" xmlns:r="http://schemas.openxmlformats.org/officeDocument/2006/relationships" xmlns:m="http://schemas.openxmlformats.org/officeDocument/2006/math" xmlns:v="urn:schemas-microsoft-com:vml" xmlns:wp14="http://schemas.microsoft.com/office/word/2010/wordprocessingDrawing" xmlns:wp="http://schemas.openxmlformats.org/drawingml/2006/wordprocessingDrawing" xmlns:w10="urn:schemas-microsoft-com:office:word" xmlns:w="http://schemas.openxmlformats.org/wordprocessingml/2006/main" xmlns:w14="http://schemas.microsoft.com/office/word/2010/wordml" xmlns:w15="http://schemas.microsoft.com/office/word/2012/wordml" xmlns:w16cex="http://schemas.microsoft.com/office/word/2018/wordml/cex" xmlns:w16cid="http://schemas.microsoft.com/office/word/2016/wordml/cid" xmlns:w16="http://schemas.microsoft.com/office/word/2018/wordml" xmlns:w16sdtdh="http://schemas.microsoft.com/office/word/2020/wordml/sdtdatahash" xmlns:w16se="http://schemas.microsoft.com/office/word/2015/wordml/symex" xmlns:wpg="http://schemas.microsoft.com/office/word/2010/wordprocessingGroup" xmlns:wpi="http://schemas.microsoft.com/office/word/2010/wordprocessingInk" xmlns:wne="http://schemas.microsoft.com/office/word/2006/wordml" xmlns:wps="http://schemas.microsoft.com/office/word/2010/wordprocessingShape" mc:Ignorable="w14 w15 w16se w16cid w16 w16cex w16sdtdh wp14">
   <w:abstractNum w:abstractNumId="0" w15:restartNumberingAfterBreak="0">
+    <w:nsid w:val="198B1748"/>
+    <w:multiLevelType w:val="hybridMultilevel"/>
+    <w:tmpl w:val="D6F061A6"/>
+    <w:lvl w:ilvl="0" w:tplc="100C0001">
+      <w:start w:val="1"/>
+      <w:numFmt w:val="bullet"/>
+      <w:lvlText w:val=""/>
+      <w:lvlJc w:val="left"/>
+      <w:pPr>
+        <w:ind w:left="720" w:hanging="360"/>
+      </w:pPr>
+      <w:rPr>
+        <w:rFonts w:ascii="Symbol" w:hAnsi="Symbol" w:hint="default"/>
+      </w:rPr>
+    </w:lvl>
+    <w:lvl w:ilvl="1" w:tplc="100C0003" w:tentative="1">
+      <w:start w:val="1"/>
+      <w:numFmt w:val="bullet"/>
+      <w:lvlText w:val="o"/>
+      <w:lvlJc w:val="left"/>
+      <w:pPr>
+        <w:ind w:left="1440" w:hanging="360"/>
+      </w:pPr>
+      <w:rPr>
+        <w:rFonts w:ascii="Courier New" w:hAnsi="Courier New" w:cs="Courier New" w:hint="default"/>
+      </w:rPr>
+    </w:lvl>
+    <w:lvl w:ilvl="2" w:tplc="100C0005" w:tentative="1">
+      <w:start w:val="1"/>
+      <w:numFmt w:val="bullet"/>
+      <w:lvlText w:val=""/>
+      <w:lvlJc w:val="left"/>
+      <w:pPr>
+        <w:ind w:left="2160" w:hanging="360"/>
+      </w:pPr>
+      <w:rPr>
+        <w:rFonts w:ascii="Wingdings" w:hAnsi="Wingdings" w:hint="default"/>
+      </w:rPr>
+    </w:lvl>
+    <w:lvl w:ilvl="3" w:tplc="100C0001" w:tentative="1">
+      <w:start w:val="1"/>
+      <w:numFmt w:val="bullet"/>
+      <w:lvlText w:val=""/>
+      <w:lvlJc w:val="left"/>
+      <w:pPr>
+        <w:ind w:left="2880" w:hanging="360"/>
+      </w:pPr>
+      <w:rPr>
+        <w:rFonts w:ascii="Symbol" w:hAnsi="Symbol" w:hint="default"/>
+      </w:rPr>
+    </w:lvl>
+    <w:lvl w:ilvl="4" w:tplc="100C0003" w:tentative="1">
+      <w:start w:val="1"/>
+      <w:numFmt w:val="bullet"/>
+      <w:lvlText w:val="o"/>
+      <w:lvlJc w:val="left"/>
+      <w:pPr>
+        <w:ind w:left="3600" w:hanging="360"/>
+      </w:pPr>
+      <w:rPr>
+        <w:rFonts w:ascii="Courier New" w:hAnsi="Courier New" w:cs="Courier New" w:hint="default"/>
+      </w:rPr>
+    </w:lvl>
+    <w:lvl w:ilvl="5" w:tplc="100C0005" w:tentative="1">
+      <w:start w:val="1"/>
+      <w:numFmt w:val="bullet"/>
+      <w:lvlText w:val=""/>
+      <w:lvlJc w:val="left"/>
+      <w:pPr>
+        <w:ind w:left="4320" w:hanging="360"/>
+      </w:pPr>
+      <w:rPr>
+        <w:rFonts w:ascii="Wingdings" w:hAnsi="Wingdings" w:hint="default"/>
+      </w:rPr>
+    </w:lvl>
+    <w:lvl w:ilvl="6" w:tplc="100C0001" w:tentative="1">
+      <w:start w:val="1"/>
+      <w:numFmt w:val="bullet"/>
+      <w:lvlText w:val=""/>
+      <w:lvlJc w:val="left"/>
+      <w:pPr>
+        <w:ind w:left="5040" w:hanging="360"/>
+      </w:pPr>
+      <w:rPr>
+        <w:rFonts w:ascii="Symbol" w:hAnsi="Symbol" w:hint="default"/>
+      </w:rPr>
+    </w:lvl>
+    <w:lvl w:ilvl="7" w:tplc="100C0003" w:tentative="1">
+      <w:start w:val="1"/>
+      <w:numFmt w:val="bullet"/>
+      <w:lvlText w:val="o"/>
+      <w:lvlJc w:val="left"/>
+      <w:pPr>
+        <w:ind w:left="5760" w:hanging="360"/>
+      </w:pPr>
+      <w:rPr>
+        <w:rFonts w:ascii="Courier New" w:hAnsi="Courier New" w:cs="Courier New" w:hint="default"/>
+      </w:rPr>
+    </w:lvl>
+    <w:lvl w:ilvl="8" w:tplc="100C0005" w:tentative="1">
+      <w:start w:val="1"/>
+      <w:numFmt w:val="bullet"/>
+      <w:lvlText w:val=""/>
+      <w:lvlJc w:val="left"/>
+      <w:pPr>
+        <w:ind w:left="6480" w:hanging="360"/>
+      </w:pPr>
+      <w:rPr>
+        <w:rFonts w:ascii="Wingdings" w:hAnsi="Wingdings" w:hint="default"/>
+      </w:rPr>
+    </w:lvl>
+  </w:abstractNum>
+  <w:abstractNum w:abstractNumId="1" w15:restartNumberingAfterBreak="0">
     <w:nsid w:val="1C494C95"/>
     <w:multiLevelType w:val="hybridMultilevel"/>
     <w:tmpl w:val="B54809C2"/>
@@ -357,7 +992,7 @@
       </w:rPr>
     </w:lvl>
   </w:abstractNum>
-  <w:abstractNum w:abstractNumId="1" w15:restartNumberingAfterBreak="0">
+  <w:abstractNum w:abstractNumId="2" w15:restartNumberingAfterBreak="0">
     <w:nsid w:val="20017868"/>
     <w:multiLevelType w:val="hybridMultilevel"/>
     <w:tmpl w:val="D79E5B06"/>
@@ -470,11 +1105,14 @@
       </w:rPr>
     </w:lvl>
   </w:abstractNum>
-  <w:num w:numId="1" w16cid:durableId="636230347">
+  <w:num w:numId="1">
+    <w:abstractNumId w:val="1"/>
+  </w:num>
+  <w:num w:numId="2">
+    <w:abstractNumId w:val="2"/>
+  </w:num>
+  <w:num w:numId="3">
     <w:abstractNumId w:val="0"/>
-  </w:num>
-  <w:num w:numId="2" w16cid:durableId="101846963">
-    <w:abstractNumId w:val="1"/>
   </w:num>
 </w:numbering>
 </file>

</xml_diff>